<commit_message>
lần 12  Hoàn thành mục 8
</commit_message>
<xml_diff>
--- a/MyProjectMgnt (11).docx
+++ b/MyProjectMgnt (11).docx
@@ -3092,6 +3092,71 @@
             </w:pPr>
             <w:r>
               <w:t>0.7.2</w:t>
+            </w:r>
+          </w:p>
+        </w:tc>
+        <w:tc>
+          <w:tcPr>
+            <w:tcW w:w="1710" w:type="dxa"/>
+          </w:tcPr>
+          <w:p>
+            <w:pPr>
+              <w:cnfStyle w:val="000000000000" w:firstRow="0" w:lastRow="0" w:firstColumn="0" w:lastColumn="0" w:oddVBand="0" w:evenVBand="0" w:oddHBand="0" w:evenHBand="0" w:firstRowFirstColumn="0" w:firstRowLastColumn="0" w:lastRowFirstColumn="0" w:lastRowLastColumn="0"/>
+            </w:pPr>
+            <w:r>
+              <w:t>Bùi Đức Hòa</w:t>
+            </w:r>
+          </w:p>
+        </w:tc>
+        <w:tc>
+          <w:tcPr>
+            <w:tcW w:w="1715" w:type="dxa"/>
+          </w:tcPr>
+          <w:p>
+            <w:pPr>
+              <w:cnfStyle w:val="000000000000" w:firstRow="0" w:lastRow="0" w:firstColumn="0" w:lastColumn="0" w:oddVBand="0" w:evenVBand="0" w:oddHBand="0" w:evenHBand="0" w:firstRowFirstColumn="0" w:firstRowLastColumn="0" w:lastRowFirstColumn="0" w:lastRowLastColumn="0"/>
+            </w:pPr>
+            <w:r>
+              <w:t>Đặng Văn Cường</w:t>
+            </w:r>
+          </w:p>
+        </w:tc>
+      </w:tr>
+      <w:tr>
+        <w:tc>
+          <w:tcPr>
+            <w:cnfStyle w:val="001000000000" w:firstRow="0" w:lastRow="0" w:firstColumn="1" w:lastColumn="0" w:oddVBand="0" w:evenVBand="0" w:oddHBand="0" w:evenHBand="0" w:firstRowFirstColumn="0" w:firstRowLastColumn="0" w:lastRowFirstColumn="0" w:lastRowLastColumn="0"/>
+            <w:tcW w:w="1495" w:type="dxa"/>
+          </w:tcPr>
+          <w:p>
+            <w:r>
+              <w:t>20/01/2019</w:t>
+            </w:r>
+          </w:p>
+        </w:tc>
+        <w:tc>
+          <w:tcPr>
+            <w:tcW w:w="3000" w:type="dxa"/>
+          </w:tcPr>
+          <w:p>
+            <w:pPr>
+              <w:cnfStyle w:val="000000000000" w:firstRow="0" w:lastRow="0" w:firstColumn="0" w:lastColumn="0" w:oddVBand="0" w:evenVBand="0" w:oddHBand="0" w:evenHBand="0" w:firstRowFirstColumn="0" w:firstRowLastColumn="0" w:lastRowFirstColumn="0" w:lastRowLastColumn="0"/>
+            </w:pPr>
+            <w:r>
+              <w:t>Hoàn thành mục 8</w:t>
+            </w:r>
+          </w:p>
+        </w:tc>
+        <w:tc>
+          <w:tcPr>
+            <w:tcW w:w="810" w:type="dxa"/>
+          </w:tcPr>
+          <w:p>
+            <w:pPr>
+              <w:cnfStyle w:val="000000000000" w:firstRow="0" w:lastRow="0" w:firstColumn="0" w:lastColumn="0" w:oddVBand="0" w:evenVBand="0" w:oddHBand="0" w:evenHBand="0" w:firstRowFirstColumn="0" w:firstRowLastColumn="0" w:lastRowFirstColumn="0" w:lastRowLastColumn="0"/>
+            </w:pPr>
+            <w:r>
+              <w:t>0.8</w:t>
             </w:r>
           </w:p>
         </w:tc>
@@ -14496,7 +14561,7 @@
 </file>
 
 <file path=customXml/itemProps1.xml><?xml version="1.0" encoding="utf-8"?>
-<ds:datastoreItem xmlns:ds="http://schemas.openxmlformats.org/officeDocument/2006/customXml" ds:itemID="{30AC7370-25E9-4F09-AF75-7EF056C84FA5}">
+<ds:datastoreItem xmlns:ds="http://schemas.openxmlformats.org/officeDocument/2006/customXml" ds:itemID="{F002A805-1CF5-4341-BB62-A9D870E46087}">
   <ds:schemaRefs>
     <ds:schemaRef ds:uri="http://schemas.openxmlformats.org/officeDocument/2006/bibliography"/>
   </ds:schemaRefs>

</xml_diff>

<commit_message>
lần 13 thay doi muc 3.1,4.1
</commit_message>
<xml_diff>
--- a/MyProjectMgnt (11).docx
+++ b/MyProjectMgnt (11).docx
@@ -5,23 +5,11 @@
   <w:body>
     <w:p>
       <w:pPr>
-        <w:spacing w:line="240" w:lineRule="auto"/>
-        <w:rPr>
-          <w:b/>
-          <w:i/>
-          <w:color w:val="2A62A6"/>
-          <w:sz w:val="32"/>
-          <w:szCs w:val="32"/>
-        </w:rPr>
-      </w:pPr>
-      <w:r>
-        <w:rPr>
-          <w:b/>
-          <w:i/>
+        <w:pStyle w:val="uMucluc"/>
+      </w:pPr>
+      <w:r>
+        <w:rPr>
           <w:noProof/>
-          <w:color w:val="2A62A6"/>
-          <w:sz w:val="32"/>
-          <w:szCs w:val="32"/>
         </w:rPr>
         <mc:AlternateContent>
           <mc:Choice Requires="wps">
@@ -3187,6 +3175,71 @@
           </w:p>
         </w:tc>
       </w:tr>
+      <w:tr>
+        <w:tc>
+          <w:tcPr>
+            <w:cnfStyle w:val="001000000000" w:firstRow="0" w:lastRow="0" w:firstColumn="1" w:lastColumn="0" w:oddVBand="0" w:evenVBand="0" w:oddHBand="0" w:evenHBand="0" w:firstRowFirstColumn="0" w:firstRowLastColumn="0" w:lastRowFirstColumn="0" w:lastRowLastColumn="0"/>
+            <w:tcW w:w="1495" w:type="dxa"/>
+          </w:tcPr>
+          <w:p>
+            <w:r>
+              <w:t>01/02/2019</w:t>
+            </w:r>
+          </w:p>
+        </w:tc>
+        <w:tc>
+          <w:tcPr>
+            <w:tcW w:w="3000" w:type="dxa"/>
+          </w:tcPr>
+          <w:p>
+            <w:pPr>
+              <w:cnfStyle w:val="000000000000" w:firstRow="0" w:lastRow="0" w:firstColumn="0" w:lastColumn="0" w:oddVBand="0" w:evenVBand="0" w:oddHBand="0" w:evenHBand="0" w:firstRowFirstColumn="0" w:firstRowLastColumn="0" w:lastRowFirstColumn="0" w:lastRowLastColumn="0"/>
+            </w:pPr>
+            <w:r>
+              <w:t>Thay đổi mục 3.1, 4.1</w:t>
+            </w:r>
+          </w:p>
+        </w:tc>
+        <w:tc>
+          <w:tcPr>
+            <w:tcW w:w="810" w:type="dxa"/>
+          </w:tcPr>
+          <w:p>
+            <w:pPr>
+              <w:cnfStyle w:val="000000000000" w:firstRow="0" w:lastRow="0" w:firstColumn="0" w:lastColumn="0" w:oddVBand="0" w:evenVBand="0" w:oddHBand="0" w:evenHBand="0" w:firstRowFirstColumn="0" w:firstRowLastColumn="0" w:lastRowFirstColumn="0" w:lastRowLastColumn="0"/>
+            </w:pPr>
+            <w:r>
+              <w:t>0.8.1</w:t>
+            </w:r>
+          </w:p>
+        </w:tc>
+        <w:tc>
+          <w:tcPr>
+            <w:tcW w:w="1710" w:type="dxa"/>
+          </w:tcPr>
+          <w:p>
+            <w:pPr>
+              <w:cnfStyle w:val="000000000000" w:firstRow="0" w:lastRow="0" w:firstColumn="0" w:lastColumn="0" w:oddVBand="0" w:evenVBand="0" w:oddHBand="0" w:evenHBand="0" w:firstRowFirstColumn="0" w:firstRowLastColumn="0" w:lastRowFirstColumn="0" w:lastRowLastColumn="0"/>
+            </w:pPr>
+            <w:r>
+              <w:t>Bùi Đức Hòa</w:t>
+            </w:r>
+          </w:p>
+        </w:tc>
+        <w:tc>
+          <w:tcPr>
+            <w:tcW w:w="1715" w:type="dxa"/>
+          </w:tcPr>
+          <w:p>
+            <w:pPr>
+              <w:cnfStyle w:val="000000000000" w:firstRow="0" w:lastRow="0" w:firstColumn="0" w:lastColumn="0" w:oddVBand="0" w:evenVBand="0" w:oddHBand="0" w:evenHBand="0" w:firstRowFirstColumn="0" w:firstRowLastColumn="0" w:lastRowFirstColumn="0" w:lastRowLastColumn="0"/>
+            </w:pPr>
+            <w:r>
+              <w:t>Đặng Văn Cường</w:t>
+            </w:r>
+          </w:p>
+        </w:tc>
+      </w:tr>
     </w:tbl>
     <w:p>
       <w:pPr>
@@ -4354,10 +4407,18 @@
         </w:numPr>
       </w:pPr>
       <w:r>
-        <w:t>Tạo sự thoải mái, hài lòng cho khách hàng của khách hàng</w:t>
-      </w:r>
-      <w:r>
-        <w:t xml:space="preserve"> , ở đây là sinh viên của trường đại học A Sao.</w:t>
+        <w:t xml:space="preserve">Tạo sự thoải mái, hài lòng cho khách hàng của khách </w:t>
+      </w:r>
+      <w:proofErr w:type="gramStart"/>
+      <w:r>
+        <w:t>hàng</w:t>
+      </w:r>
+      <w:r>
+        <w:t xml:space="preserve"> ,</w:t>
+      </w:r>
+      <w:proofErr w:type="gramEnd"/>
+      <w:r>
+        <w:t xml:space="preserve"> ở đây là sinh viên của trường đại học A Sao.</w:t>
       </w:r>
     </w:p>
     <w:p>
@@ -4542,8 +4603,13 @@
         </w:numPr>
       </w:pPr>
       <w:r>
-        <w:t>Máy chủ :</w:t>
-      </w:r>
+        <w:t xml:space="preserve">Máy </w:t>
+      </w:r>
+      <w:proofErr w:type="gramStart"/>
+      <w:r>
+        <w:t>chủ :</w:t>
+      </w:r>
+      <w:proofErr w:type="gramEnd"/>
       <w:r>
         <w:t xml:space="preserve"> Cung cấp API cho ứng dụng di động</w:t>
       </w:r>
@@ -5654,7 +5720,15 @@
         </w:numPr>
       </w:pPr>
       <w:r>
-        <w:t>Tổng thời gian thực hiện: 16 tuần ( 4 tháng ).</w:t>
+        <w:t xml:space="preserve">Tổng thời gian thực hiện: 16 tuần </w:t>
+      </w:r>
+      <w:proofErr w:type="gramStart"/>
+      <w:r>
+        <w:t>( 4</w:t>
+      </w:r>
+      <w:proofErr w:type="gramEnd"/>
+      <w:r>
+        <w:t xml:space="preserve"> tháng ).</w:t>
       </w:r>
     </w:p>
     <w:p>
@@ -6100,10 +6174,18 @@
         </w:numPr>
       </w:pPr>
       <w:r>
-        <w:t>Kiểm thử chức năng (Functional Testing)</w:t>
-      </w:r>
-      <w:r>
-        <w:t xml:space="preserve"> : </w:t>
+        <w:t>Kiểm thử chức năng (Functional Testing</w:t>
+      </w:r>
+      <w:proofErr w:type="gramStart"/>
+      <w:r>
+        <w:t>)</w:t>
+      </w:r>
+      <w:r>
+        <w:t xml:space="preserve"> :</w:t>
+      </w:r>
+      <w:proofErr w:type="gramEnd"/>
+      <w:r>
+        <w:t xml:space="preserve"> </w:t>
       </w:r>
       <w:r>
         <w:t>Được thực hiện vào mỗi cuối tháng, trước khi trình bày phiên bản mẫu cho khách hàng.</w:t>
@@ -6856,7 +6938,21 @@
         <w:rPr>
           <w:lang w:eastAsia="en-US" w:bidi="ar-SA"/>
         </w:rPr>
-        <w:t>+ Nền tảng : Android &gt;=4.0.3</w:t>
+        <w:t xml:space="preserve">+ Nền </w:t>
+      </w:r>
+      <w:proofErr w:type="gramStart"/>
+      <w:r>
+        <w:rPr>
+          <w:lang w:eastAsia="en-US" w:bidi="ar-SA"/>
+        </w:rPr>
+        <w:t>tảng :</w:t>
+      </w:r>
+      <w:proofErr w:type="gramEnd"/>
+      <w:r>
+        <w:rPr>
+          <w:lang w:eastAsia="en-US" w:bidi="ar-SA"/>
+        </w:rPr>
+        <w:t xml:space="preserve"> Android &gt;=4.0.3</w:t>
       </w:r>
     </w:p>
     <w:p>
@@ -7248,13 +7344,27 @@
         <w:rPr>
           <w:lang w:eastAsia="en-US" w:bidi="ar-SA"/>
         </w:rPr>
-        <w:t xml:space="preserve">(PRIMARY KEY) </w:t>
-      </w:r>
-      <w:r>
-        <w:rPr>
-          <w:lang w:eastAsia="en-US" w:bidi="ar-SA"/>
-        </w:rPr>
-        <w:t>: mã sinh viên</w:t>
+        <w:t>(PRIMARY KEY</w:t>
+      </w:r>
+      <w:proofErr w:type="gramStart"/>
+      <w:r>
+        <w:rPr>
+          <w:lang w:eastAsia="en-US" w:bidi="ar-SA"/>
+        </w:rPr>
+        <w:t xml:space="preserve">) </w:t>
+      </w:r>
+      <w:r>
+        <w:rPr>
+          <w:lang w:eastAsia="en-US" w:bidi="ar-SA"/>
+        </w:rPr>
+        <w:t>:</w:t>
+      </w:r>
+      <w:proofErr w:type="gramEnd"/>
+      <w:r>
+        <w:rPr>
+          <w:lang w:eastAsia="en-US" w:bidi="ar-SA"/>
+        </w:rPr>
+        <w:t xml:space="preserve"> mã sinh viên</w:t>
       </w:r>
     </w:p>
     <w:p>
@@ -7392,7 +7502,21 @@
         <w:rPr>
           <w:lang w:eastAsia="en-US" w:bidi="ar-SA"/>
         </w:rPr>
-        <w:t>MaSinhVien (FOREIGN KEY) : mã sinh viên</w:t>
+        <w:t>MaSinhVien (FOREIGN KEY</w:t>
+      </w:r>
+      <w:proofErr w:type="gramStart"/>
+      <w:r>
+        <w:rPr>
+          <w:lang w:eastAsia="en-US" w:bidi="ar-SA"/>
+        </w:rPr>
+        <w:t>) :</w:t>
+      </w:r>
+      <w:proofErr w:type="gramEnd"/>
+      <w:r>
+        <w:rPr>
+          <w:lang w:eastAsia="en-US" w:bidi="ar-SA"/>
+        </w:rPr>
+        <w:t xml:space="preserve"> mã sinh viên</w:t>
       </w:r>
     </w:p>
     <w:p>
@@ -7403,11 +7527,19 @@
           <w:lang w:eastAsia="en-US" w:bidi="ar-SA"/>
         </w:rPr>
       </w:pPr>
-      <w:r>
-        <w:rPr>
-          <w:lang w:eastAsia="en-US" w:bidi="ar-SA"/>
-        </w:rPr>
-        <w:t>DiaChiEmail : Địa chỉ Email</w:t>
+      <w:proofErr w:type="gramStart"/>
+      <w:r>
+        <w:rPr>
+          <w:lang w:eastAsia="en-US" w:bidi="ar-SA"/>
+        </w:rPr>
+        <w:t>DiaChiEmail :</w:t>
+      </w:r>
+      <w:proofErr w:type="gramEnd"/>
+      <w:r>
+        <w:rPr>
+          <w:lang w:eastAsia="en-US" w:bidi="ar-SA"/>
+        </w:rPr>
+        <w:t xml:space="preserve"> Địa chỉ Email</w:t>
       </w:r>
     </w:p>
     <w:p>
@@ -7418,11 +7550,19 @@
           <w:lang w:eastAsia="en-US" w:bidi="ar-SA"/>
         </w:rPr>
       </w:pPr>
-      <w:r>
-        <w:rPr>
-          <w:lang w:eastAsia="en-US" w:bidi="ar-SA"/>
-        </w:rPr>
-        <w:t>MatKhau : Mật khẩu (dạng đã được mã hóa)</w:t>
+      <w:proofErr w:type="gramStart"/>
+      <w:r>
+        <w:rPr>
+          <w:lang w:eastAsia="en-US" w:bidi="ar-SA"/>
+        </w:rPr>
+        <w:t>MatKhau :</w:t>
+      </w:r>
+      <w:proofErr w:type="gramEnd"/>
+      <w:r>
+        <w:rPr>
+          <w:lang w:eastAsia="en-US" w:bidi="ar-SA"/>
+        </w:rPr>
+        <w:t xml:space="preserve"> Mật khẩu (dạng đã được mã hóa)</w:t>
       </w:r>
     </w:p>
     <w:p>
@@ -7440,8 +7580,16 @@
         <w:rPr>
           <w:lang w:eastAsia="en-US" w:bidi="ar-SA"/>
         </w:rPr>
-        <w:t>Bảng LichThi :</w:t>
-      </w:r>
+        <w:t xml:space="preserve">Bảng </w:t>
+      </w:r>
+      <w:proofErr w:type="gramStart"/>
+      <w:r>
+        <w:rPr>
+          <w:lang w:eastAsia="en-US" w:bidi="ar-SA"/>
+        </w:rPr>
+        <w:t>LichThi :</w:t>
+      </w:r>
+      <w:proofErr w:type="gramEnd"/>
     </w:p>
     <w:p>
       <w:pPr>
@@ -7455,7 +7603,21 @@
         <w:rPr>
           <w:lang w:eastAsia="en-US" w:bidi="ar-SA"/>
         </w:rPr>
-        <w:t>MaSinhVien (FOREIGN KEY) : mã sinh viên</w:t>
+        <w:t>MaSinhVien (FOREIGN KEY</w:t>
+      </w:r>
+      <w:proofErr w:type="gramStart"/>
+      <w:r>
+        <w:rPr>
+          <w:lang w:eastAsia="en-US" w:bidi="ar-SA"/>
+        </w:rPr>
+        <w:t>) :</w:t>
+      </w:r>
+      <w:proofErr w:type="gramEnd"/>
+      <w:r>
+        <w:rPr>
+          <w:lang w:eastAsia="en-US" w:bidi="ar-SA"/>
+        </w:rPr>
+        <w:t xml:space="preserve"> mã sinh viên</w:t>
       </w:r>
     </w:p>
     <w:p>
@@ -7466,11 +7628,19 @@
           <w:lang w:eastAsia="en-US" w:bidi="ar-SA"/>
         </w:rPr>
       </w:pPr>
-      <w:r>
-        <w:rPr>
-          <w:lang w:eastAsia="en-US" w:bidi="ar-SA"/>
-        </w:rPr>
-        <w:t>MaLopHoc : mã lớp học</w:t>
+      <w:proofErr w:type="gramStart"/>
+      <w:r>
+        <w:rPr>
+          <w:lang w:eastAsia="en-US" w:bidi="ar-SA"/>
+        </w:rPr>
+        <w:t>MaLopHoc :</w:t>
+      </w:r>
+      <w:proofErr w:type="gramEnd"/>
+      <w:r>
+        <w:rPr>
+          <w:lang w:eastAsia="en-US" w:bidi="ar-SA"/>
+        </w:rPr>
+        <w:t xml:space="preserve"> mã lớp học</w:t>
       </w:r>
     </w:p>
     <w:p>
@@ -7481,11 +7651,19 @@
           <w:lang w:eastAsia="en-US" w:bidi="ar-SA"/>
         </w:rPr>
       </w:pPr>
-      <w:r>
-        <w:rPr>
-          <w:lang w:eastAsia="en-US" w:bidi="ar-SA"/>
-        </w:rPr>
-        <w:t>DiaDiem : địa điểm</w:t>
+      <w:proofErr w:type="gramStart"/>
+      <w:r>
+        <w:rPr>
+          <w:lang w:eastAsia="en-US" w:bidi="ar-SA"/>
+        </w:rPr>
+        <w:t>DiaDiem :</w:t>
+      </w:r>
+      <w:proofErr w:type="gramEnd"/>
+      <w:r>
+        <w:rPr>
+          <w:lang w:eastAsia="en-US" w:bidi="ar-SA"/>
+        </w:rPr>
+        <w:t xml:space="preserve"> địa điểm</w:t>
       </w:r>
     </w:p>
     <w:p>
@@ -7496,12 +7674,20 @@
           <w:lang w:eastAsia="en-US" w:bidi="ar-SA"/>
         </w:rPr>
       </w:pPr>
+      <w:proofErr w:type="gramStart"/>
       <w:r>
         <w:rPr>
           <w:lang w:eastAsia="en-US" w:bidi="ar-SA"/>
         </w:rPr>
         <w:lastRenderedPageBreak/>
-        <w:t>ThoiGian : thời gian</w:t>
+        <w:t>ThoiGian :</w:t>
+      </w:r>
+      <w:proofErr w:type="gramEnd"/>
+      <w:r>
+        <w:rPr>
+          <w:lang w:eastAsia="en-US" w:bidi="ar-SA"/>
+        </w:rPr>
+        <w:t xml:space="preserve"> thời gian</w:t>
       </w:r>
     </w:p>
     <w:p>
@@ -7534,7 +7720,21 @@
         <w:rPr>
           <w:lang w:eastAsia="en-US" w:bidi="ar-SA"/>
         </w:rPr>
-        <w:t>MaSinhVien (FOREIGN KEY) : mã sinh viên</w:t>
+        <w:t>MaSinhVien (FOREIGN KEY</w:t>
+      </w:r>
+      <w:proofErr w:type="gramStart"/>
+      <w:r>
+        <w:rPr>
+          <w:lang w:eastAsia="en-US" w:bidi="ar-SA"/>
+        </w:rPr>
+        <w:t>) :</w:t>
+      </w:r>
+      <w:proofErr w:type="gramEnd"/>
+      <w:r>
+        <w:rPr>
+          <w:lang w:eastAsia="en-US" w:bidi="ar-SA"/>
+        </w:rPr>
+        <w:t xml:space="preserve"> mã sinh viên</w:t>
       </w:r>
     </w:p>
     <w:p>
@@ -7545,11 +7745,19 @@
           <w:lang w:eastAsia="en-US" w:bidi="ar-SA"/>
         </w:rPr>
       </w:pPr>
-      <w:r>
-        <w:rPr>
-          <w:lang w:eastAsia="en-US" w:bidi="ar-SA"/>
-        </w:rPr>
-        <w:t>MatKhau : mật khẩu (dạng đã được mã hóa)</w:t>
+      <w:proofErr w:type="gramStart"/>
+      <w:r>
+        <w:rPr>
+          <w:lang w:eastAsia="en-US" w:bidi="ar-SA"/>
+        </w:rPr>
+        <w:t>MatKhau :</w:t>
+      </w:r>
+      <w:proofErr w:type="gramEnd"/>
+      <w:r>
+        <w:rPr>
+          <w:lang w:eastAsia="en-US" w:bidi="ar-SA"/>
+        </w:rPr>
+        <w:t xml:space="preserve"> mật khẩu (dạng đã được mã hóa)</w:t>
       </w:r>
     </w:p>
     <w:p>
@@ -7567,8 +7775,16 @@
         <w:rPr>
           <w:lang w:eastAsia="en-US" w:bidi="ar-SA"/>
         </w:rPr>
-        <w:t>Bảng ThoiKhoaBieu :</w:t>
-      </w:r>
+        <w:t xml:space="preserve">Bảng </w:t>
+      </w:r>
+      <w:proofErr w:type="gramStart"/>
+      <w:r>
+        <w:rPr>
+          <w:lang w:eastAsia="en-US" w:bidi="ar-SA"/>
+        </w:rPr>
+        <w:t>ThoiKhoaBieu :</w:t>
+      </w:r>
+      <w:proofErr w:type="gramEnd"/>
     </w:p>
     <w:p>
       <w:pPr>
@@ -7582,7 +7798,21 @@
         <w:rPr>
           <w:lang w:eastAsia="en-US" w:bidi="ar-SA"/>
         </w:rPr>
-        <w:t>MaSinhVien (FOREIGN KEY) : mã sinh viên</w:t>
+        <w:t>MaSinhVien (FOREIGN KEY</w:t>
+      </w:r>
+      <w:proofErr w:type="gramStart"/>
+      <w:r>
+        <w:rPr>
+          <w:lang w:eastAsia="en-US" w:bidi="ar-SA"/>
+        </w:rPr>
+        <w:t>) :</w:t>
+      </w:r>
+      <w:proofErr w:type="gramEnd"/>
+      <w:r>
+        <w:rPr>
+          <w:lang w:eastAsia="en-US" w:bidi="ar-SA"/>
+        </w:rPr>
+        <w:t xml:space="preserve"> mã sinh viên</w:t>
       </w:r>
     </w:p>
     <w:p>
@@ -7593,11 +7823,19 @@
           <w:lang w:eastAsia="en-US" w:bidi="ar-SA"/>
         </w:rPr>
       </w:pPr>
-      <w:r>
-        <w:rPr>
-          <w:lang w:eastAsia="en-US" w:bidi="ar-SA"/>
-        </w:rPr>
-        <w:t>MaLopHoc : mã lớp học</w:t>
+      <w:proofErr w:type="gramStart"/>
+      <w:r>
+        <w:rPr>
+          <w:lang w:eastAsia="en-US" w:bidi="ar-SA"/>
+        </w:rPr>
+        <w:t>MaLopHoc :</w:t>
+      </w:r>
+      <w:proofErr w:type="gramEnd"/>
+      <w:r>
+        <w:rPr>
+          <w:lang w:eastAsia="en-US" w:bidi="ar-SA"/>
+        </w:rPr>
+        <w:t xml:space="preserve"> mã lớp học</w:t>
       </w:r>
     </w:p>
     <w:p>
@@ -7608,11 +7846,19 @@
           <w:lang w:eastAsia="en-US" w:bidi="ar-SA"/>
         </w:rPr>
       </w:pPr>
-      <w:r>
-        <w:rPr>
-          <w:lang w:eastAsia="en-US" w:bidi="ar-SA"/>
-        </w:rPr>
-        <w:t>DiaDiem : địa điểm</w:t>
+      <w:proofErr w:type="gramStart"/>
+      <w:r>
+        <w:rPr>
+          <w:lang w:eastAsia="en-US" w:bidi="ar-SA"/>
+        </w:rPr>
+        <w:t>DiaDiem :</w:t>
+      </w:r>
+      <w:proofErr w:type="gramEnd"/>
+      <w:r>
+        <w:rPr>
+          <w:lang w:eastAsia="en-US" w:bidi="ar-SA"/>
+        </w:rPr>
+        <w:t xml:space="preserve"> địa điểm</w:t>
       </w:r>
     </w:p>
     <w:p>
@@ -7623,11 +7869,19 @@
           <w:lang w:eastAsia="en-US" w:bidi="ar-SA"/>
         </w:rPr>
       </w:pPr>
-      <w:r>
-        <w:rPr>
-          <w:lang w:eastAsia="en-US" w:bidi="ar-SA"/>
-        </w:rPr>
-        <w:t>ThoiGian : thời gian</w:t>
+      <w:proofErr w:type="gramStart"/>
+      <w:r>
+        <w:rPr>
+          <w:lang w:eastAsia="en-US" w:bidi="ar-SA"/>
+        </w:rPr>
+        <w:t>ThoiGian :</w:t>
+      </w:r>
+      <w:proofErr w:type="gramEnd"/>
+      <w:r>
+        <w:rPr>
+          <w:lang w:eastAsia="en-US" w:bidi="ar-SA"/>
+        </w:rPr>
+        <w:t xml:space="preserve"> thời gian</w:t>
       </w:r>
     </w:p>
     <w:p>
@@ -8273,7 +8527,21 @@
         <w:rPr>
           <w:lang w:eastAsia="en-US" w:bidi="ar-SA"/>
         </w:rPr>
-        <w:t>Trường hợp lỗi: HTTP Error!=200, hoặc JSON Object Error.</w:t>
+        <w:t xml:space="preserve">Trường hợp lỗi: HTTP </w:t>
+      </w:r>
+      <w:proofErr w:type="gramStart"/>
+      <w:r>
+        <w:rPr>
+          <w:lang w:eastAsia="en-US" w:bidi="ar-SA"/>
+        </w:rPr>
+        <w:t>Error!=</w:t>
+      </w:r>
+      <w:proofErr w:type="gramEnd"/>
+      <w:r>
+        <w:rPr>
+          <w:lang w:eastAsia="en-US" w:bidi="ar-SA"/>
+        </w:rPr>
+        <w:t>200, hoặc JSON Object Error.</w:t>
       </w:r>
     </w:p>
     <w:p>
@@ -8378,7 +8646,21 @@
         <w:rPr>
           <w:lang w:eastAsia="en-US" w:bidi="ar-SA"/>
         </w:rPr>
-        <w:t>Trường hợp lỗi: HTTP Error!=200, hoặc JSON Object Error.</w:t>
+        <w:t xml:space="preserve">Trường hợp lỗi: HTTP </w:t>
+      </w:r>
+      <w:proofErr w:type="gramStart"/>
+      <w:r>
+        <w:rPr>
+          <w:lang w:eastAsia="en-US" w:bidi="ar-SA"/>
+        </w:rPr>
+        <w:t>Error!=</w:t>
+      </w:r>
+      <w:proofErr w:type="gramEnd"/>
+      <w:r>
+        <w:rPr>
+          <w:lang w:eastAsia="en-US" w:bidi="ar-SA"/>
+        </w:rPr>
+        <w:t>200, hoặc JSON Object Error.</w:t>
       </w:r>
     </w:p>
     <w:p>
@@ -8477,7 +8759,21 @@
         <w:rPr>
           <w:lang w:eastAsia="en-US" w:bidi="ar-SA"/>
         </w:rPr>
-        <w:t>Trường hợp lỗi: HTTP Error != 200, JSON Object Error hoặc NEWSID Not Found.</w:t>
+        <w:t xml:space="preserve">Trường hợp lỗi: HTTP </w:t>
+      </w:r>
+      <w:proofErr w:type="gramStart"/>
+      <w:r>
+        <w:rPr>
+          <w:lang w:eastAsia="en-US" w:bidi="ar-SA"/>
+        </w:rPr>
+        <w:t>Error !</w:t>
+      </w:r>
+      <w:proofErr w:type="gramEnd"/>
+      <w:r>
+        <w:rPr>
+          <w:lang w:eastAsia="en-US" w:bidi="ar-SA"/>
+        </w:rPr>
+        <w:t>= 200, JSON Object Error hoặc NEWSID Not Found.</w:t>
       </w:r>
     </w:p>
     <w:p>
@@ -8590,7 +8886,21 @@
         <w:rPr>
           <w:lang w:eastAsia="en-US" w:bidi="ar-SA"/>
         </w:rPr>
-        <w:t>Kết quả trả về: JSON Array chứa các JSON Object. Cấu trúc của các Object này là: classID (mã lớp học), place (địa điểm), time(thời gian).</w:t>
+        <w:t xml:space="preserve">Kết quả trả về: JSON Array chứa các JSON Object. Cấu trúc của các Object này là: classID (mã lớp học), place (địa điểm), </w:t>
+      </w:r>
+      <w:proofErr w:type="gramStart"/>
+      <w:r>
+        <w:rPr>
+          <w:lang w:eastAsia="en-US" w:bidi="ar-SA"/>
+        </w:rPr>
+        <w:t>time(</w:t>
+      </w:r>
+      <w:proofErr w:type="gramEnd"/>
+      <w:r>
+        <w:rPr>
+          <w:lang w:eastAsia="en-US" w:bidi="ar-SA"/>
+        </w:rPr>
+        <w:t>thời gian).</w:t>
       </w:r>
     </w:p>
     <w:p>
@@ -8606,7 +8916,21 @@
         <w:rPr>
           <w:lang w:eastAsia="en-US" w:bidi="ar-SA"/>
         </w:rPr>
-        <w:t>Trường hợp lỗi: HTTP Error != 200, JSON Object Error hoặc STUDENTID Not Found.</w:t>
+        <w:t xml:space="preserve">Trường hợp lỗi: HTTP </w:t>
+      </w:r>
+      <w:proofErr w:type="gramStart"/>
+      <w:r>
+        <w:rPr>
+          <w:lang w:eastAsia="en-US" w:bidi="ar-SA"/>
+        </w:rPr>
+        <w:t>Error !</w:t>
+      </w:r>
+      <w:proofErr w:type="gramEnd"/>
+      <w:r>
+        <w:rPr>
+          <w:lang w:eastAsia="en-US" w:bidi="ar-SA"/>
+        </w:rPr>
+        <w:t>= 200, JSON Object Error hoặc STUDENTID Not Found.</w:t>
       </w:r>
     </w:p>
     <w:p>
@@ -8683,7 +9007,21 @@
         <w:rPr>
           <w:lang w:eastAsia="en-US" w:bidi="ar-SA"/>
         </w:rPr>
-        <w:t>Kết quả trả về: JSON Array chứa các JSON Object. Cấu trúc của các Object này là: classID (mã lớp học), place (địa điểm), time(thời gian).</w:t>
+        <w:t xml:space="preserve">Kết quả trả về: JSON Array chứa các JSON Object. Cấu trúc của các Object này là: classID (mã lớp học), place (địa điểm), </w:t>
+      </w:r>
+      <w:proofErr w:type="gramStart"/>
+      <w:r>
+        <w:rPr>
+          <w:lang w:eastAsia="en-US" w:bidi="ar-SA"/>
+        </w:rPr>
+        <w:t>time(</w:t>
+      </w:r>
+      <w:proofErr w:type="gramEnd"/>
+      <w:r>
+        <w:rPr>
+          <w:lang w:eastAsia="en-US" w:bidi="ar-SA"/>
+        </w:rPr>
+        <w:t>thời gian).</w:t>
       </w:r>
     </w:p>
     <w:p>
@@ -8699,7 +9037,21 @@
         <w:rPr>
           <w:lang w:eastAsia="en-US" w:bidi="ar-SA"/>
         </w:rPr>
-        <w:t>Trường hợp lỗi: HTTP Error != 200, JSON Object Error hoặc STUDENTID Not Found.</w:t>
+        <w:t xml:space="preserve">Trường hợp lỗi: HTTP </w:t>
+      </w:r>
+      <w:proofErr w:type="gramStart"/>
+      <w:r>
+        <w:rPr>
+          <w:lang w:eastAsia="en-US" w:bidi="ar-SA"/>
+        </w:rPr>
+        <w:t>Error !</w:t>
+      </w:r>
+      <w:proofErr w:type="gramEnd"/>
+      <w:r>
+        <w:rPr>
+          <w:lang w:eastAsia="en-US" w:bidi="ar-SA"/>
+        </w:rPr>
+        <w:t>= 200, JSON Object Error hoặc STUDENTID Not Found.</w:t>
       </w:r>
     </w:p>
     <w:p>
@@ -8770,7 +9122,21 @@
         <w:rPr>
           <w:lang w:eastAsia="en-US" w:bidi="ar-SA"/>
         </w:rPr>
-        <w:t>Bcrypt là phương thức mã hóa dựa trên hàm Blowfish. Bcrypt sử dụng thêm một tham số là salt để tăng thêm tính bảo mật. Bcrypt hiệu quả để chống lại kiểu tấn công bảng cầu vồng (rainbow table attack) ,tìm kiếm vét cạn, SQLInjection.</w:t>
+        <w:t>Bcrypt là phương thức mã hóa dựa trên hàm Blowfish. Bcrypt sử dụng thêm một tham số là salt để tăng thêm tính bảo mật. Bcrypt hiệu quả để chống lại kiểu tấn công bảng cầu vồng (rainbow table attack</w:t>
+      </w:r>
+      <w:proofErr w:type="gramStart"/>
+      <w:r>
+        <w:rPr>
+          <w:lang w:eastAsia="en-US" w:bidi="ar-SA"/>
+        </w:rPr>
+        <w:t>) ,tìm</w:t>
+      </w:r>
+      <w:proofErr w:type="gramEnd"/>
+      <w:r>
+        <w:rPr>
+          <w:lang w:eastAsia="en-US" w:bidi="ar-SA"/>
+        </w:rPr>
+        <w:t xml:space="preserve"> kiếm vét cạn, SQLInjection.</w:t>
       </w:r>
     </w:p>
     <w:p>
@@ -8827,7 +9193,21 @@
         <w:rPr>
           <w:lang w:eastAsia="en-US" w:bidi="ar-SA"/>
         </w:rPr>
-        <w:t>pfSense là giải pháp tường lửa mã nguồn mở dựa trên dự án freeBSD với một nhân kernel tùy chỉnh, và được nhắm tới khả năng mở rộng linh hoạt. Được sử dụng bởi nhiều công ty lớn trên thế giới. pfSense hỗ trợ lọc địa chỉ nguồn, đích, hỗ trợ định tuyến, tối ưu hóa đường truyền, quản lý băng thông, xử lý truy cập quá tải,… Tường lửa có thể tùy chỉnh thông qua giao diện web một cách dễ dàng thuận tiện.</w:t>
+        <w:t xml:space="preserve">pfSense là giải pháp tường lửa mã nguồn mở dựa trên dự án freeBSD với một nhân kernel tùy chỉnh, và được nhắm tới khả năng mở rộng linh hoạt. Được sử dụng bởi nhiều công ty lớn trên thế giới. pfSense hỗ trợ lọc địa chỉ nguồn, đích, hỗ trợ định tuyến, tối ưu hóa đường truyền, quản lý băng thông, xử lý truy cập quá </w:t>
+      </w:r>
+      <w:proofErr w:type="gramStart"/>
+      <w:r>
+        <w:rPr>
+          <w:lang w:eastAsia="en-US" w:bidi="ar-SA"/>
+        </w:rPr>
+        <w:t>tải,…</w:t>
+      </w:r>
+      <w:proofErr w:type="gramEnd"/>
+      <w:r>
+        <w:rPr>
+          <w:lang w:eastAsia="en-US" w:bidi="ar-SA"/>
+        </w:rPr>
+        <w:t xml:space="preserve"> Tường lửa có thể tùy chỉnh thông qua giao diện web một cách dễ dàng thuận tiện.</w:t>
       </w:r>
     </w:p>
     <w:p>
@@ -14561,7 +14941,7 @@
 </file>
 
 <file path=customXml/itemProps1.xml><?xml version="1.0" encoding="utf-8"?>
-<ds:datastoreItem xmlns:ds="http://schemas.openxmlformats.org/officeDocument/2006/customXml" ds:itemID="{F002A805-1CF5-4341-BB62-A9D870E46087}">
+<ds:datastoreItem xmlns:ds="http://schemas.openxmlformats.org/officeDocument/2006/customXml" ds:itemID="{83673169-99E4-4DCE-A729-D10E6166A7A6}">
   <ds:schemaRefs>
     <ds:schemaRef ds:uri="http://schemas.openxmlformats.org/officeDocument/2006/bibliography"/>
   </ds:schemaRefs>

</xml_diff>